<commit_message>
update some name to meet requirements
</commit_message>
<xml_diff>
--- a/Class Diagram.docx
+++ b/Class Diagram.docx
@@ -87,13 +87,8 @@
           <w:numId w:val="2"/>
         </w:numPr>
       </w:pPr>
-      <w:proofErr w:type="spellStart"/>
-      <w:r>
-        <w:t>UserID</w:t>
-      </w:r>
-      <w:proofErr w:type="spellEnd"/>
-      <w:r>
-        <w:t xml:space="preserve"> - Primary key</w:t>
+      <w:r>
+        <w:t>UserID - Primary key</w:t>
       </w:r>
     </w:p>
     <w:p>
@@ -140,13 +135,8 @@
           <w:numId w:val="3"/>
         </w:numPr>
       </w:pPr>
-      <w:proofErr w:type="spellStart"/>
-      <w:r>
-        <w:t>AlbumID</w:t>
-      </w:r>
-      <w:proofErr w:type="spellEnd"/>
-      <w:r>
-        <w:t xml:space="preserve"> - Primary key</w:t>
+      <w:r>
+        <w:t>AlbumID - Primary key</w:t>
       </w:r>
     </w:p>
     <w:p>
@@ -157,13 +147,8 @@
           <w:numId w:val="3"/>
         </w:numPr>
       </w:pPr>
-      <w:proofErr w:type="spellStart"/>
-      <w:r>
-        <w:t>AlbumName</w:t>
-      </w:r>
-      <w:proofErr w:type="spellEnd"/>
-      <w:r>
-        <w:t xml:space="preserve"> - Name for album set by user</w:t>
+      <w:r>
+        <w:t>AlbumName - Name for album set by user</w:t>
       </w:r>
     </w:p>
     <w:p>
@@ -174,19 +159,11 @@
           <w:numId w:val="3"/>
         </w:numPr>
       </w:pPr>
-      <w:proofErr w:type="spellStart"/>
-      <w:r>
-        <w:t>UserID</w:t>
-      </w:r>
-      <w:proofErr w:type="spellEnd"/>
-      <w:r>
-        <w:t xml:space="preserve"> - </w:t>
-      </w:r>
-      <w:r>
-        <w:t>Foreign key</w:t>
-      </w:r>
-      <w:r>
-        <w:t xml:space="preserve">. </w:t>
+      <w:r>
+        <w:t xml:space="preserve">UserID - </w:t>
+      </w:r>
+      <w:r>
+        <w:t xml:space="preserve">Foreign key. </w:t>
       </w:r>
       <w:r>
         <w:t>The owner of album.</w:t>
@@ -212,13 +189,8 @@
           <w:numId w:val="4"/>
         </w:numPr>
       </w:pPr>
-      <w:proofErr w:type="spellStart"/>
-      <w:r>
-        <w:t>PostID</w:t>
-      </w:r>
-      <w:proofErr w:type="spellEnd"/>
-      <w:r>
-        <w:t xml:space="preserve"> – Primary key</w:t>
+      <w:r>
+        <w:t>PostID – Primary key</w:t>
       </w:r>
     </w:p>
     <w:p>
@@ -229,13 +201,8 @@
           <w:numId w:val="4"/>
         </w:numPr>
       </w:pPr>
-      <w:proofErr w:type="spellStart"/>
-      <w:r>
-        <w:t>AlbumID</w:t>
-      </w:r>
-      <w:proofErr w:type="spellEnd"/>
-      <w:r>
-        <w:t xml:space="preserve"> - Foreign key. Each post provides image information for one album.</w:t>
+      <w:r>
+        <w:t>AlbumID - Foreign key. Each post provides image information for one album.</w:t>
       </w:r>
     </w:p>
     <w:p>
@@ -246,13 +213,8 @@
           <w:numId w:val="4"/>
         </w:numPr>
       </w:pPr>
-      <w:proofErr w:type="spellStart"/>
-      <w:r>
-        <w:t>ImageURL</w:t>
-      </w:r>
-      <w:proofErr w:type="spellEnd"/>
-      <w:r>
-        <w:t xml:space="preserve"> - image source</w:t>
+      <w:r>
+        <w:t>ImageURL - image source</w:t>
       </w:r>
     </w:p>
     <w:p>
@@ -263,21 +225,8 @@
           <w:numId w:val="4"/>
         </w:numPr>
       </w:pPr>
-      <w:proofErr w:type="spellStart"/>
-      <w:r>
-        <w:t>ImageType</w:t>
-      </w:r>
-      <w:proofErr w:type="spellEnd"/>
-      <w:r>
-        <w:t xml:space="preserve"> - Format of image (</w:t>
-      </w:r>
-      <w:proofErr w:type="gramStart"/>
-      <w:r>
-        <w:t>JPG,MP4</w:t>
-      </w:r>
-      <w:proofErr w:type="gramEnd"/>
-      <w:r>
-        <w:t>…)</w:t>
+      <w:r>
+        <w:t>ImageType - Format of image (JPG,MP4…)</w:t>
       </w:r>
     </w:p>
     <w:p>
@@ -288,18 +237,26 @@
           <w:numId w:val="4"/>
         </w:numPr>
       </w:pPr>
+    </w:p>
+    <w:p>
+      <w:pPr>
+        <w:pStyle w:val="Heading2"/>
+      </w:pPr>
+      <w:r>
+        <w:t>Relationship</w:t>
+      </w:r>
+    </w:p>
+    <w:p>
+      <w:r>
+        <w:tab/>
+        <w:t>Users-&gt;Album(1:N) Album-Post(M:N</w:t>
+      </w:r>
       <w:bookmarkStart w:id="0" w:name="_GoBack"/>
       <w:bookmarkEnd w:id="0"/>
-    </w:p>
-    <w:p>
-      <w:pPr>
-        <w:pStyle w:val="Heading2"/>
-      </w:pPr>
-      <w:r>
-        <w:t>Relationship</w:t>
-      </w:r>
-    </w:p>
-    <w:p/>
+      <w:r>
+        <w:t>)</w:t>
+      </w:r>
+    </w:p>
     <w:p>
       <w:r>
         <w:tab/>
@@ -833,6 +790,7 @@
     <w:lsdException w:name="HTML Sample" w:semiHidden="1" w:unhideWhenUsed="1"/>
     <w:lsdException w:name="HTML Typewriter" w:semiHidden="1" w:unhideWhenUsed="1"/>
     <w:lsdException w:name="HTML Variable" w:semiHidden="1" w:unhideWhenUsed="1"/>
+    <w:lsdException w:name="Normal Table" w:semiHidden="1" w:unhideWhenUsed="1"/>
     <w:lsdException w:name="annotation subject" w:semiHidden="1" w:unhideWhenUsed="1"/>
     <w:lsdException w:name="No List" w:semiHidden="1" w:unhideWhenUsed="1"/>
     <w:lsdException w:name="Outline List 1" w:semiHidden="1" w:unhideWhenUsed="1"/>
@@ -879,8 +837,10 @@
     <w:lsdException w:name="Table Subtle 2" w:semiHidden="1" w:unhideWhenUsed="1"/>
     <w:lsdException w:name="Table Web 1" w:semiHidden="1" w:unhideWhenUsed="1"/>
     <w:lsdException w:name="Table Web 2" w:semiHidden="1" w:unhideWhenUsed="1"/>
+    <w:lsdException w:name="Table Web 3" w:semiHidden="1" w:unhideWhenUsed="1"/>
     <w:lsdException w:name="Balloon Text" w:semiHidden="1" w:unhideWhenUsed="1"/>
     <w:lsdException w:name="Table Grid" w:uiPriority="39"/>
+    <w:lsdException w:name="Table Theme" w:semiHidden="1" w:unhideWhenUsed="1"/>
     <w:lsdException w:name="Placeholder Text" w:semiHidden="1"/>
     <w:lsdException w:name="No Spacing" w:uiPriority="1" w:qFormat="1"/>
     <w:lsdException w:name="Light Shading" w:uiPriority="60"/>

</xml_diff>